<commit_message>
User manual update: latest-greatest
</commit_message>
<xml_diff>
--- a/doc/Ecodistrict user manual/Design supporting module.docx
+++ b/doc/Ecodistrict user manual/Design supporting module.docx
@@ -169,10 +169,7 @@
         <w:t>”</w:t>
       </w:r>
       <w:r>
-        <w:t xml:space="preserve">, </w:t>
-      </w:r>
-      <w:r>
-        <w:t xml:space="preserve">see </w:t>
+        <w:t xml:space="preserve">, see </w:t>
       </w:r>
       <w:r>
         <w:fldChar w:fldCharType="begin"/>
@@ -396,13 +393,7 @@
       </w:r>
       <w:bookmarkEnd w:id="1"/>
       <w:r>
-        <w:t xml:space="preserve">, </w:t>
-      </w:r>
-      <w:r>
-        <w:t xml:space="preserve">start the design module from the dashboard for </w:t>
-      </w:r>
-      <w:r>
-        <w:t>an alternative</w:t>
+        <w:t>, start the design module from the dashboard for an alternative</w:t>
       </w:r>
       <w:r>
         <w:t>.</w:t>
@@ -2125,13 +2116,7 @@
         <w:t xml:space="preserve"> out of 3</w:t>
       </w:r>
       <w:r>
-        <w:t xml:space="preserve"> </w:t>
-      </w:r>
-      <w:r>
-        <w:t>options</w:t>
-      </w:r>
-      <w:r>
-        <w:t xml:space="preserve">, see </w:t>
+        <w:t xml:space="preserve"> options, see </w:t>
       </w:r>
       <w:r>
         <w:fldChar w:fldCharType="begin"/>
@@ -2394,7 +2379,7 @@
                                     <pic:cNvPicPr/>
                                   </pic:nvPicPr>
                                   <pic:blipFill>
-                                    <a:blip r:embed="rId12">
+                                    <a:blip r:embed="rId13">
                                       <a:extLst>
                                         <a:ext uri="{28A0092B-C50C-407E-A947-70E740481C1C}">
                                           <a14:useLocalDpi xmlns:a14="http://schemas.microsoft.com/office/drawing/2010/main" val="0"/>
@@ -2531,7 +2516,7 @@
                                           <pic:cNvPicPr/>
                                         </pic:nvPicPr>
                                         <pic:blipFill>
-                                          <a:blip r:embed="rId13">
+                                          <a:blip r:embed="rId14">
                                             <a:extLst>
                                               <a:ext uri="{28A0092B-C50C-407E-A947-70E740481C1C}">
                                                 <a14:useLocalDpi xmlns:a14="http://schemas.microsoft.com/office/drawing/2010/main" val="0"/>
@@ -2562,7 +2547,7 @@
                             <w:pPr>
                               <w:pStyle w:val="Caption"/>
                             </w:pPr>
-                            <w:bookmarkStart w:id="5" w:name="_Ref465948555"/>
+                            <w:bookmarkStart w:id="4" w:name="_Ref465948555"/>
                             <w:r>
                               <w:t xml:space="preserve">Figure </w:t>
                             </w:r>
@@ -2584,7 +2569,7 @@
                             <w:r>
                               <w:fldChar w:fldCharType="end"/>
                             </w:r>
-                            <w:bookmarkEnd w:id="5"/>
+                            <w:bookmarkEnd w:id="4"/>
                             <w:r>
                               <w:t>, base map: Street</w:t>
                             </w:r>
@@ -2639,7 +2624,7 @@
                                     <pic:cNvPicPr/>
                                   </pic:nvPicPr>
                                   <pic:blipFill>
-                                    <a:blip r:embed="rId13">
+                                    <a:blip r:embed="rId15">
                                       <a:extLst>
                                         <a:ext uri="{28A0092B-C50C-407E-A947-70E740481C1C}">
                                           <a14:useLocalDpi xmlns:a14="http://schemas.microsoft.com/office/drawing/2010/main" val="0"/>
@@ -2780,7 +2765,7 @@
                                           <pic:cNvPicPr/>
                                         </pic:nvPicPr>
                                         <pic:blipFill>
-                                          <a:blip r:embed="rId14">
+                                          <a:blip r:embed="rId16">
                                             <a:extLst>
                                               <a:ext uri="{28A0092B-C50C-407E-A947-70E740481C1C}">
                                                 <a14:useLocalDpi xmlns:a14="http://schemas.microsoft.com/office/drawing/2010/main" val="0"/>
@@ -2811,7 +2796,7 @@
                             <w:pPr>
                               <w:pStyle w:val="Caption"/>
                             </w:pPr>
-                            <w:bookmarkStart w:id="7" w:name="_Ref465948559"/>
+                            <w:bookmarkStart w:id="5" w:name="_Ref465948559"/>
                             <w:r>
                               <w:t xml:space="preserve">Figure </w:t>
                             </w:r>
@@ -2833,7 +2818,7 @@
                             <w:r>
                               <w:fldChar w:fldCharType="end"/>
                             </w:r>
-                            <w:bookmarkEnd w:id="7"/>
+                            <w:bookmarkEnd w:id="5"/>
                             <w:r>
                               <w:t>, base map: Grayscale</w:t>
                             </w:r>
@@ -2889,7 +2874,7 @@
                                     <pic:cNvPicPr/>
                                   </pic:nvPicPr>
                                   <pic:blipFill>
-                                    <a:blip r:embed="rId14">
+                                    <a:blip r:embed="rId17">
                                       <a:extLst>
                                         <a:ext uri="{28A0092B-C50C-407E-A947-70E740481C1C}">
                                           <a14:useLocalDpi xmlns:a14="http://schemas.microsoft.com/office/drawing/2010/main" val="0"/>
@@ -3031,7 +3016,7 @@
                                           <pic:cNvPicPr/>
                                         </pic:nvPicPr>
                                         <pic:blipFill>
-                                          <a:blip r:embed="rId15">
+                                          <a:blip r:embed="rId18">
                                             <a:extLst>
                                               <a:ext uri="{28A0092B-C50C-407E-A947-70E740481C1C}">
                                                 <a14:useLocalDpi xmlns:a14="http://schemas.microsoft.com/office/drawing/2010/main" val="0"/>
@@ -3062,7 +3047,7 @@
                             <w:pPr>
                               <w:pStyle w:val="Caption"/>
                             </w:pPr>
-                            <w:bookmarkStart w:id="9" w:name="_Ref465948633"/>
+                            <w:bookmarkStart w:id="6" w:name="_Ref465948633"/>
                             <w:r>
                               <w:t xml:space="preserve">Figure </w:t>
                             </w:r>
@@ -3084,7 +3069,7 @@
                             <w:r>
                               <w:fldChar w:fldCharType="end"/>
                             </w:r>
-                            <w:bookmarkEnd w:id="9"/>
+                            <w:bookmarkEnd w:id="6"/>
                             <w:r>
                               <w:t>, base layer: Buildings</w:t>
                             </w:r>
@@ -3140,7 +3125,7 @@
                                     <pic:cNvPicPr/>
                                   </pic:nvPicPr>
                                   <pic:blipFill>
-                                    <a:blip r:embed="rId15">
+                                    <a:blip r:embed="rId19">
                                       <a:extLst>
                                         <a:ext uri="{28A0092B-C50C-407E-A947-70E740481C1C}">
                                           <a14:useLocalDpi xmlns:a14="http://schemas.microsoft.com/office/drawing/2010/main" val="0"/>
@@ -3311,6 +3296,7 @@
       <w:r>
         <w:rPr>
           <w:noProof/>
+          <w:lang w:val="nl-NL" w:eastAsia="nl-NL"/>
         </w:rPr>
         <mc:AlternateContent>
           <mc:Choice Requires="wps">
@@ -3365,7 +3351,7 @@
                                 <w:noProof/>
                               </w:rPr>
                             </w:pPr>
-                            <w:bookmarkStart w:id="11" w:name="_Ref465950056"/>
+                            <w:bookmarkStart w:id="7" w:name="_Ref465950056"/>
                             <w:r>
                               <w:t xml:space="preserve">Figure </w:t>
                             </w:r>
@@ -3387,7 +3373,7 @@
                             <w:r>
                               <w:fldChar w:fldCharType="end"/>
                             </w:r>
-                            <w:bookmarkEnd w:id="11"/>
+                            <w:bookmarkEnd w:id="7"/>
                             <w:r>
                               <w:t>, filter on domains.</w:t>
                             </w:r>
@@ -3496,7 +3482,7 @@
                     <pic:cNvPicPr/>
                   </pic:nvPicPr>
                   <pic:blipFill>
-                    <a:blip r:embed="rId16">
+                    <a:blip r:embed="rId20">
                       <a:extLst>
                         <a:ext uri="{28A0092B-C50C-407E-A947-70E740481C1C}">
                           <a14:useLocalDpi xmlns:a14="http://schemas.microsoft.com/office/drawing/2010/main" val="0"/>
@@ -3689,10 +3675,7 @@
         <w:fldChar w:fldCharType="end"/>
       </w:r>
       <w:r>
-        <w:t xml:space="preserve"> </w:t>
-      </w:r>
-      <w:r>
-        <w:t xml:space="preserve">option 4 and </w:t>
+        <w:t xml:space="preserve"> option 4 and </w:t>
       </w:r>
       <w:r>
         <w:fldChar w:fldCharType="begin"/>
@@ -3786,7 +3769,7 @@
                     <pic:cNvPicPr/>
                   </pic:nvPicPr>
                   <pic:blipFill>
-                    <a:blip r:embed="rId17"/>
+                    <a:blip r:embed="rId21"/>
                     <a:stretch>
                       <a:fillRect/>
                     </a:stretch>
@@ -3811,7 +3794,7 @@
       <w:pPr>
         <w:pStyle w:val="Caption"/>
       </w:pPr>
-      <w:bookmarkStart w:id="13" w:name="_Ref465948948"/>
+      <w:bookmarkStart w:id="8" w:name="_Ref465948948"/>
       <w:r>
         <w:t xml:space="preserve">Figure </w:t>
       </w:r>
@@ -3833,7 +3816,7 @@
       <w:r>
         <w:fldChar w:fldCharType="end"/>
       </w:r>
-      <w:bookmarkEnd w:id="13"/>
+      <w:bookmarkEnd w:id="8"/>
       <w:r>
         <w:t xml:space="preserve">, select “details” to show on the map. </w:t>
       </w:r>
@@ -5280,7 +5263,7 @@
       <w:pPr>
         <w:pStyle w:val="Caption"/>
       </w:pPr>
-      <w:bookmarkStart w:id="14" w:name="_Ref465949475"/>
+      <w:bookmarkStart w:id="9" w:name="_Ref465949475"/>
       <w:r>
         <w:t xml:space="preserve">Figure </w:t>
       </w:r>
@@ -5302,7 +5285,7 @@
       <w:r>
         <w:fldChar w:fldCharType="end"/>
       </w:r>
-      <w:bookmarkEnd w:id="14"/>
+      <w:bookmarkEnd w:id="9"/>
       <w:r>
         <w:t>, Parts of the web application to change data that the “details” are based on.</w:t>
       </w:r>
@@ -5349,7 +5332,7 @@
                     <pic:cNvPicPr/>
                   </pic:nvPicPr>
                   <pic:blipFill>
-                    <a:blip r:embed="rId18">
+                    <a:blip r:embed="rId22">
                       <a:extLst>
                         <a:ext uri="{28A0092B-C50C-407E-A947-70E740481C1C}">
                           <a14:useLocalDpi xmlns:a14="http://schemas.microsoft.com/office/drawing/2010/main" val="0"/>
@@ -5384,6 +5367,7 @@
       <w:r>
         <w:rPr>
           <w:noProof/>
+          <w:lang w:val="nl-NL" w:eastAsia="nl-NL"/>
         </w:rPr>
         <mc:AlternateContent>
           <mc:Choice Requires="wps">
@@ -5430,7 +5414,7 @@
                                 <w:noProof/>
                               </w:rPr>
                             </w:pPr>
-                            <w:bookmarkStart w:id="15" w:name="_Ref465949215"/>
+                            <w:bookmarkStart w:id="10" w:name="_Ref465949215"/>
                             <w:r>
                               <w:t xml:space="preserve">Figure </w:t>
                             </w:r>
@@ -5452,7 +5436,7 @@
                             <w:r>
                               <w:fldChar w:fldCharType="end"/>
                             </w:r>
-                            <w:bookmarkEnd w:id="15"/>
+                            <w:bookmarkEnd w:id="10"/>
                             <w:r>
                               <w:t>, basic layer “Buildings” is shown on the map.</w:t>
                             </w:r>
@@ -5647,6 +5631,7 @@
       <w:r>
         <w:rPr>
           <w:noProof/>
+          <w:lang w:val="nl-NL" w:eastAsia="nl-NL"/>
         </w:rPr>
         <mc:AlternateContent>
           <mc:Choice Requires="wps">
@@ -5693,7 +5678,7 @@
                                 <w:noProof/>
                               </w:rPr>
                             </w:pPr>
-                            <w:bookmarkStart w:id="17" w:name="_Ref465949154"/>
+                            <w:bookmarkStart w:id="11" w:name="_Ref465949154"/>
                             <w:r>
                               <w:t xml:space="preserve">Figure </w:t>
                             </w:r>
@@ -5715,7 +5700,7 @@
                             <w:r>
                               <w:fldChar w:fldCharType="end"/>
                             </w:r>
-                            <w:bookmarkEnd w:id="17"/>
+                            <w:bookmarkEnd w:id="11"/>
                             <w:r>
                               <w:t>, select objects controls.</w:t>
                             </w:r>
@@ -5810,7 +5795,7 @@
                     <pic:cNvPicPr/>
                   </pic:nvPicPr>
                   <pic:blipFill>
-                    <a:blip r:embed="rId19">
+                    <a:blip r:embed="rId23">
                       <a:extLst>
                         <a:ext uri="{28A0092B-C50C-407E-A947-70E740481C1C}">
                           <a14:useLocalDpi xmlns:a14="http://schemas.microsoft.com/office/drawing/2010/main" val="0"/>
@@ -5971,7 +5956,7 @@
                     <pic:cNvPicPr/>
                   </pic:nvPicPr>
                   <pic:blipFill>
-                    <a:blip r:embed="rId20"/>
+                    <a:blip r:embed="rId24"/>
                     <a:stretch>
                       <a:fillRect/>
                     </a:stretch>
@@ -5996,7 +5981,7 @@
       <w:pPr>
         <w:pStyle w:val="Caption"/>
       </w:pPr>
-      <w:bookmarkStart w:id="19" w:name="_Ref465949183"/>
+      <w:bookmarkStart w:id="12" w:name="_Ref465949183"/>
       <w:r>
         <w:t xml:space="preserve">Figure </w:t>
       </w:r>
@@ -6018,7 +6003,7 @@
       <w:r>
         <w:fldChar w:fldCharType="end"/>
       </w:r>
-      <w:bookmarkEnd w:id="19"/>
+      <w:bookmarkEnd w:id="12"/>
       <w:r>
         <w:t>, select objects by query dialog.</w:t>
       </w:r>
@@ -6063,6 +6048,7 @@
       <w:r>
         <w:rPr>
           <w:noProof/>
+          <w:lang w:val="nl-NL" w:eastAsia="nl-NL"/>
         </w:rPr>
         <mc:AlternateContent>
           <mc:Choice Requires="wps">
@@ -6109,7 +6095,7 @@
                                 <w:noProof/>
                               </w:rPr>
                             </w:pPr>
-                            <w:bookmarkStart w:id="20" w:name="_Ref465949249"/>
+                            <w:bookmarkStart w:id="13" w:name="_Ref465949249"/>
                             <w:r>
                               <w:t xml:space="preserve">Figure </w:t>
                             </w:r>
@@ -6131,7 +6117,7 @@
                             <w:r>
                               <w:fldChar w:fldCharType="end"/>
                             </w:r>
-                            <w:bookmarkEnd w:id="20"/>
+                            <w:bookmarkEnd w:id="13"/>
                             <w:r>
                               <w:t>, selected object on the map.</w:t>
                             </w:r>
@@ -6226,7 +6212,7 @@
                     <pic:cNvPicPr/>
                   </pic:nvPicPr>
                   <pic:blipFill>
-                    <a:blip r:embed="rId21">
+                    <a:blip r:embed="rId25">
                       <a:extLst>
                         <a:ext uri="{28A0092B-C50C-407E-A947-70E740481C1C}">
                           <a14:useLocalDpi xmlns:a14="http://schemas.microsoft.com/office/drawing/2010/main" val="0"/>
@@ -6388,6 +6374,7 @@
       <w:r>
         <w:rPr>
           <w:noProof/>
+          <w:lang w:val="nl-NL" w:eastAsia="nl-NL"/>
         </w:rPr>
         <mc:AlternateContent>
           <mc:Choice Requires="wps">
@@ -6434,7 +6421,7 @@
                                 <w:noProof/>
                               </w:rPr>
                             </w:pPr>
-                            <w:bookmarkStart w:id="22" w:name="_Ref465949400"/>
+                            <w:bookmarkStart w:id="14" w:name="_Ref465949400"/>
                             <w:r>
                               <w:t xml:space="preserve">Figure </w:t>
                             </w:r>
@@ -6456,7 +6443,7 @@
                             <w:r>
                               <w:fldChar w:fldCharType="end"/>
                             </w:r>
-                            <w:bookmarkEnd w:id="22"/>
+                            <w:bookmarkEnd w:id="14"/>
                             <w:r>
                               <w:t>, popup menu on a selected object.</w:t>
                             </w:r>
@@ -6551,7 +6538,7 @@
                     <pic:cNvPicPr/>
                   </pic:nvPicPr>
                   <pic:blipFill>
-                    <a:blip r:embed="rId22">
+                    <a:blip r:embed="rId26">
                       <a:extLst>
                         <a:ext uri="{28A0092B-C50C-407E-A947-70E740481C1C}">
                           <a14:useLocalDpi xmlns:a14="http://schemas.microsoft.com/office/drawing/2010/main" val="0"/>
@@ -6811,7 +6798,7 @@
                     <pic:cNvPicPr/>
                   </pic:nvPicPr>
                   <pic:blipFill>
-                    <a:blip r:embed="rId23"/>
+                    <a:blip r:embed="rId27"/>
                     <a:stretch>
                       <a:fillRect/>
                     </a:stretch>
@@ -6839,7 +6826,7 @@
           <w:b w:val="0"/>
         </w:rPr>
       </w:pPr>
-      <w:bookmarkStart w:id="24" w:name="_Ref465949448"/>
+      <w:bookmarkStart w:id="15" w:name="_Ref465949448"/>
       <w:r>
         <w:t xml:space="preserve">Figure </w:t>
       </w:r>
@@ -6861,7 +6848,7 @@
       <w:r>
         <w:fldChar w:fldCharType="end"/>
       </w:r>
-      <w:bookmarkEnd w:id="24"/>
+      <w:bookmarkEnd w:id="15"/>
       <w:r>
         <w:t>, edit object properties dialog.</w:t>
       </w:r>
@@ -7022,7 +7009,7 @@
                     <pic:cNvPicPr/>
                   </pic:nvPicPr>
                   <pic:blipFill>
-                    <a:blip r:embed="rId24"/>
+                    <a:blip r:embed="rId28"/>
                     <a:stretch>
                       <a:fillRect/>
                     </a:stretch>
@@ -7042,14 +7029,12 @@
           </wp:inline>
         </w:drawing>
       </w:r>
-      <w:bookmarkStart w:id="25" w:name="_GoBack"/>
-      <w:bookmarkEnd w:id="25"/>
     </w:p>
     <w:p>
       <w:pPr>
         <w:pStyle w:val="Caption"/>
       </w:pPr>
-      <w:bookmarkStart w:id="26" w:name="_Ref465949502"/>
+      <w:bookmarkStart w:id="16" w:name="_Ref465949502"/>
       <w:r>
         <w:t xml:space="preserve">Figure </w:t>
       </w:r>
@@ -7071,7 +7056,7 @@
       <w:r>
         <w:fldChar w:fldCharType="end"/>
       </w:r>
-      <w:bookmarkEnd w:id="26"/>
+      <w:bookmarkEnd w:id="16"/>
       <w:r>
         <w:t>, select a measure to be applied on previous selected objects.</w:t>
       </w:r>
@@ -7139,7 +7124,7 @@
                     <pic:cNvPicPr/>
                   </pic:nvPicPr>
                   <pic:blipFill>
-                    <a:blip r:embed="rId25"/>
+                    <a:blip r:embed="rId29"/>
                     <a:stretch>
                       <a:fillRect/>
                     </a:stretch>
@@ -7164,7 +7149,7 @@
       <w:pPr>
         <w:pStyle w:val="Caption"/>
       </w:pPr>
-      <w:bookmarkStart w:id="27" w:name="_Ref465949522"/>
+      <w:bookmarkStart w:id="17" w:name="_Ref465949522"/>
       <w:r>
         <w:t xml:space="preserve">Figure </w:t>
       </w:r>
@@ -7186,7 +7171,7 @@
       <w:r>
         <w:fldChar w:fldCharType="end"/>
       </w:r>
-      <w:bookmarkEnd w:id="27"/>
+      <w:bookmarkEnd w:id="17"/>
       <w:r>
         <w:t>, select an option for a selected measure.</w:t>
       </w:r>
@@ -7329,7 +7314,7 @@
                     <pic:cNvPicPr/>
                   </pic:nvPicPr>
                   <pic:blipFill>
-                    <a:blip r:embed="rId26">
+                    <a:blip r:embed="rId30">
                       <a:extLst>
                         <a:ext uri="{28A0092B-C50C-407E-A947-70E740481C1C}">
                           <a14:useLocalDpi xmlns:a14="http://schemas.microsoft.com/office/drawing/2010/main" val="0"/>
@@ -7360,7 +7345,7 @@
       <w:pPr>
         <w:pStyle w:val="Caption"/>
       </w:pPr>
-      <w:bookmarkStart w:id="28" w:name="_Ref465949561"/>
+      <w:bookmarkStart w:id="18" w:name="_Ref465949561"/>
       <w:r>
         <w:t xml:space="preserve">Figure </w:t>
       </w:r>
@@ -7382,7 +7367,7 @@
       <w:r>
         <w:fldChar w:fldCharType="end"/>
       </w:r>
-      <w:bookmarkEnd w:id="28"/>
+      <w:bookmarkEnd w:id="18"/>
       <w:r>
         <w:t>, all measures, including previous applied measures, are listed to be applied to the database.</w:t>
       </w:r>
@@ -7651,9 +7636,273 @@
         <w:t>Use the third “Details” icon to select a layer. A second layer can be selected with lower opacity on top of the first one by pressing and holding the CTRL key while selecting an item from “Details”. Selecting an already enabled item from “Details” while holding the CTRL key toggles that items visibility.</w:t>
       </w:r>
     </w:p>
-    <w:p/>
+    <w:p>
+      <w:r>
+        <w:rPr>
+          <w:b/>
+        </w:rPr>
+        <w:t>Workflow changing data by applying a measure</w:t>
+      </w:r>
+      <w:r>
+        <w:br/>
+      </w:r>
+    </w:p>
+    <w:p>
+      <w:pPr>
+        <w:pStyle w:val="ListParagraph"/>
+        <w:numPr>
+          <w:ilvl w:val="0"/>
+          <w:numId w:val="8"/>
+        </w:numPr>
+      </w:pPr>
+      <w:r>
+        <w:t>Start at the upper right corner.</w:t>
+      </w:r>
+    </w:p>
+    <w:p>
+      <w:pPr>
+        <w:pStyle w:val="ListParagraph"/>
+        <w:numPr>
+          <w:ilvl w:val="0"/>
+          <w:numId w:val="8"/>
+        </w:numPr>
+      </w:pPr>
+      <w:r>
+        <w:t>Select the base map you want to use. “Grayscale” keeps the focus on the coloured data, “Street” shows more information on the surroundings.</w:t>
+      </w:r>
+    </w:p>
+    <w:p>
+      <w:pPr>
+        <w:pStyle w:val="ListParagraph"/>
+        <w:numPr>
+          <w:ilvl w:val="0"/>
+          <w:numId w:val="8"/>
+        </w:numPr>
+      </w:pPr>
+      <w:r>
+        <w:t>Select the basic layer of objects you want to apply measures to; This helps with selecting objects.</w:t>
+      </w:r>
+    </w:p>
+    <w:p>
+      <w:pPr>
+        <w:pStyle w:val="ListParagraph"/>
+        <w:numPr>
+          <w:ilvl w:val="0"/>
+          <w:numId w:val="8"/>
+        </w:numPr>
+      </w:pPr>
+      <w:r>
+        <w:t>Select a method of selecting objects on the upper left corner.</w:t>
+      </w:r>
+    </w:p>
+    <w:p>
+      <w:pPr>
+        <w:pStyle w:val="ListParagraph"/>
+        <w:numPr>
+          <w:ilvl w:val="1"/>
+          <w:numId w:val="8"/>
+        </w:numPr>
+      </w:pPr>
+      <w:r>
+        <w:t>Select objects by using a polygon: draw a shape by settings the corners. Click the first point to close the shape. All objects touched by this shape will be selected. Holding down CTRL while closing the shape will add objects to any existing selection.</w:t>
+      </w:r>
+    </w:p>
+    <w:p>
+      <w:pPr>
+        <w:pStyle w:val="ListParagraph"/>
+        <w:numPr>
+          <w:ilvl w:val="1"/>
+          <w:numId w:val="8"/>
+        </w:numPr>
+      </w:pPr>
+      <w:r>
+        <w:t xml:space="preserve">Select objects by drawing a rectangle. </w:t>
+      </w:r>
+      <w:r>
+        <w:t xml:space="preserve">All objects touched by this </w:t>
+      </w:r>
+      <w:r>
+        <w:t>rectangle</w:t>
+      </w:r>
+      <w:r>
+        <w:t xml:space="preserve"> will be selected.</w:t>
+      </w:r>
+      <w:r>
+        <w:t xml:space="preserve"> </w:t>
+      </w:r>
+      <w:r>
+        <w:t xml:space="preserve">Holding down CTRL while </w:t>
+      </w:r>
+      <w:r>
+        <w:t xml:space="preserve">drawing the rectangle </w:t>
+      </w:r>
+      <w:r>
+        <w:t>will add objects to any existing selection.</w:t>
+      </w:r>
+    </w:p>
+    <w:p>
+      <w:pPr>
+        <w:pStyle w:val="ListParagraph"/>
+        <w:numPr>
+          <w:ilvl w:val="1"/>
+          <w:numId w:val="8"/>
+        </w:numPr>
+      </w:pPr>
+      <w:r>
+        <w:t xml:space="preserve">Select objects by drawing a circle. </w:t>
+      </w:r>
+      <w:r>
+        <w:t>All objects touched by this shape will be selected.</w:t>
+      </w:r>
+      <w:r>
+        <w:t xml:space="preserve"> </w:t>
+      </w:r>
+      <w:r>
+        <w:t xml:space="preserve">Holding down CTRL while drawing the </w:t>
+      </w:r>
+      <w:r>
+        <w:t>circle</w:t>
+      </w:r>
+      <w:r>
+        <w:t xml:space="preserve"> will add objects to any existing selection.</w:t>
+      </w:r>
+    </w:p>
+    <w:p>
+      <w:pPr>
+        <w:pStyle w:val="ListParagraph"/>
+        <w:numPr>
+          <w:ilvl w:val="1"/>
+          <w:numId w:val="8"/>
+        </w:numPr>
+      </w:pPr>
+      <w:r>
+        <w:t xml:space="preserve">Select objects by executing a query on the database based on property values of the objects. </w:t>
+      </w:r>
+      <w:r>
+        <w:t xml:space="preserve">All objects </w:t>
+      </w:r>
+      <w:r>
+        <w:t xml:space="preserve">matching the selection criteria </w:t>
+      </w:r>
+      <w:r>
+        <w:t>will be selected.</w:t>
+      </w:r>
+    </w:p>
+    <w:p>
+      <w:pPr>
+        <w:pStyle w:val="ListParagraph"/>
+        <w:numPr>
+          <w:ilvl w:val="1"/>
+          <w:numId w:val="8"/>
+        </w:numPr>
+      </w:pPr>
+      <w:r>
+        <w:t xml:space="preserve">Just click in or near an object to select it. </w:t>
+      </w:r>
+      <w:r>
+        <w:t>Holding down</w:t>
+      </w:r>
+      <w:r>
+        <w:t xml:space="preserve"> CTRL while clicking will toggle if the object selection. </w:t>
+      </w:r>
+    </w:p>
+    <w:p>
+      <w:pPr>
+        <w:pStyle w:val="ListParagraph"/>
+        <w:numPr>
+          <w:ilvl w:val="0"/>
+          <w:numId w:val="8"/>
+        </w:numPr>
+      </w:pPr>
+      <w:r>
+        <w:t xml:space="preserve">Select a measure at the </w:t>
+      </w:r>
+      <w:r>
+        <w:t xml:space="preserve">upper </w:t>
+      </w:r>
+      <w:r>
+        <w:t>left corner.</w:t>
+      </w:r>
+    </w:p>
+    <w:p>
+      <w:pPr>
+        <w:pStyle w:val="ListParagraph"/>
+        <w:numPr>
+          <w:ilvl w:val="0"/>
+          <w:numId w:val="8"/>
+        </w:numPr>
+      </w:pPr>
+      <w:r>
+        <w:t>If there are option defined with the measure a dialog will popup. Select the appropriate option and press Apply.</w:t>
+      </w:r>
+    </w:p>
+    <w:p>
+      <w:pPr>
+        <w:pStyle w:val="ListParagraph"/>
+        <w:numPr>
+          <w:ilvl w:val="0"/>
+          <w:numId w:val="8"/>
+        </w:numPr>
+      </w:pPr>
+      <w:r>
+        <w:t>The combination of the selected objects, measure and measure option will be added to the measure history on the upper right corner, 4</w:t>
+      </w:r>
+      <w:r>
+        <w:rPr>
+          <w:vertAlign w:val="superscript"/>
+        </w:rPr>
+        <w:t>th</w:t>
+      </w:r>
+      <w:r>
+        <w:t xml:space="preserve"> icon from the top.</w:t>
+      </w:r>
+    </w:p>
+    <w:p>
+      <w:pPr>
+        <w:pStyle w:val="ListParagraph"/>
+        <w:numPr>
+          <w:ilvl w:val="0"/>
+          <w:numId w:val="8"/>
+        </w:numPr>
+      </w:pPr>
+      <w:r>
+        <w:t>Repeat selecting objects and selecting measures.</w:t>
+      </w:r>
+    </w:p>
+    <w:p>
+      <w:pPr>
+        <w:pStyle w:val="ListParagraph"/>
+        <w:numPr>
+          <w:ilvl w:val="0"/>
+          <w:numId w:val="8"/>
+        </w:numPr>
+      </w:pPr>
+      <w:r>
+        <w:t>In the measures history enable and disable measures to apply to the database. Previous applied measures can also be re-applied.</w:t>
+      </w:r>
+    </w:p>
+    <w:p>
+      <w:pPr>
+        <w:pStyle w:val="ListParagraph"/>
+        <w:numPr>
+          <w:ilvl w:val="0"/>
+          <w:numId w:val="8"/>
+        </w:numPr>
+      </w:pPr>
+      <w:r>
+        <w:t>In the measures history</w:t>
+      </w:r>
+      <w:r>
+        <w:t xml:space="preserve"> press apply to changes the object properties in the database. The applied measures will be added to the history to be re-apply </w:t>
+      </w:r>
+      <w:bookmarkStart w:id="19" w:name="_GoBack"/>
+      <w:bookmarkEnd w:id="19"/>
+      <w:r>
+        <w:t>able in the future.</w:t>
+      </w:r>
+    </w:p>
     <w:sectPr>
-      <w:footerReference w:type="default" r:id="rId27"/>
+      <w:footerReference w:type="default" r:id="rId31"/>
       <w:pgSz w:w="11906" w:h="16838"/>
       <w:pgMar w:top="1417" w:right="1417" w:bottom="1417" w:left="1417" w:header="708" w:footer="708" w:gutter="0"/>
       <w:cols w:space="708"/>
@@ -7719,7 +7968,7 @@
             <w:noProof/>
             <w:lang w:val="sv-SE"/>
           </w:rPr>
-          <w:t>7</w:t>
+          <w:t>8</w:t>
         </w:r>
         <w:r>
           <w:fldChar w:fldCharType="end"/>
@@ -8004,7 +8253,7 @@
         <w:b w:val="0"/>
       </w:rPr>
     </w:lvl>
-    <w:lvl w:ilvl="1" w:tplc="04130003" w:tentative="1">
+    <w:lvl w:ilvl="1" w:tplc="04130003">
       <w:start w:val="1"/>
       <w:numFmt w:val="bullet"/>
       <w:lvlText w:val="o"/>
@@ -10010,7 +10259,7 @@
 </file>
 
 <file path=customXml/itemProps1.xml><?xml version="1.0" encoding="utf-8"?>
-<ds:datastoreItem xmlns:ds="http://schemas.openxmlformats.org/officeDocument/2006/customXml" ds:itemID="{71F3744A-FE87-4F42-9A4A-F2911DDCAB15}">
+<ds:datastoreItem xmlns:ds="http://schemas.openxmlformats.org/officeDocument/2006/customXml" ds:itemID="{55F55CC6-A0EC-44D3-8ED4-6D38F188292C}">
   <ds:schemaRefs>
     <ds:schemaRef ds:uri="http://schemas.openxmlformats.org/officeDocument/2006/bibliography"/>
   </ds:schemaRefs>

</xml_diff>